<commit_message>
Sitting and registry locations/form flow
</commit_message>
<xml_diff>
--- a/docassemble/LLAW33012021S1RSPCA1/data/templates/RSPCA_form23_Copy.docx
+++ b/docassemble/LLAW33012021S1RSPCA1/data/templates/RSPCA_form23_Copy.docx
@@ -392,6 +392,80 @@
                 <w:rFonts w:ascii="Arial" w:hAnsi="Arial" w:cs="Arial"/>
                 <w:sz w:val="20"/>
               </w:rPr>
+              <w:t>{</w:t>
+            </w:r>
+            <w:r>
+              <w:rPr>
+                <w:rFonts w:ascii="Arial" w:hAnsi="Arial" w:cs="Arial"/>
+                <w:sz w:val="20"/>
+              </w:rPr>
+              <w:t>{</w:t>
+            </w:r>
+            <w:proofErr w:type="spellStart"/>
+            <w:r>
+              <w:rPr>
+                <w:rFonts w:ascii="Arial" w:hAnsi="Arial" w:cs="Arial"/>
+                <w:sz w:val="20"/>
+              </w:rPr>
+              <w:t>RSPCA_sittinglocation</w:t>
+            </w:r>
+            <w:proofErr w:type="spellEnd"/>
+            <w:r>
+              <w:rPr>
+                <w:rFonts w:ascii="Arial" w:hAnsi="Arial" w:cs="Arial"/>
+                <w:sz w:val="20"/>
+              </w:rPr>
+              <w:t>[</w:t>
+            </w:r>
+            <w:proofErr w:type="spellStart"/>
+            <w:r>
+              <w:rPr>
+                <w:rFonts w:ascii="Arial" w:hAnsi="Arial" w:cs="Arial"/>
+                <w:sz w:val="20"/>
+              </w:rPr>
+              <w:t>offence_location</w:t>
+            </w:r>
+            <w:proofErr w:type="spellEnd"/>
+            <w:r>
+              <w:rPr>
+                <w:rFonts w:ascii="Arial" w:hAnsi="Arial" w:cs="Arial"/>
+                <w:sz w:val="20"/>
+              </w:rPr>
+              <w:t>].item('</w:t>
+            </w:r>
+            <w:r>
+              <w:rPr>
+                <w:rFonts w:ascii="Arial" w:hAnsi="Arial" w:cs="Arial"/>
+                <w:sz w:val="20"/>
+              </w:rPr>
+              <w:t>registry</w:t>
+            </w:r>
+            <w:r>
+              <w:rPr>
+                <w:rFonts w:ascii="Arial" w:hAnsi="Arial" w:cs="Arial"/>
+                <w:sz w:val="20"/>
+              </w:rPr>
+              <w:t>')</w:t>
+            </w:r>
+            <w:r>
+              <w:rPr>
+                <w:rFonts w:ascii="Arial" w:hAnsi="Arial" w:cs="Arial"/>
+                <w:sz w:val="20"/>
+              </w:rPr>
+              <w:t>}</w:t>
+            </w:r>
+            <w:r>
+              <w:rPr>
+                <w:rFonts w:ascii="Arial" w:hAnsi="Arial" w:cs="Arial"/>
+                <w:sz w:val="20"/>
+              </w:rPr>
+              <w:t>}</w:t>
+            </w:r>
+            <w:r>
+              <w:rPr>
+                <w:rFonts w:ascii="Arial" w:hAnsi="Arial" w:cs="Arial"/>
+                <w:sz w:val="20"/>
+              </w:rPr>
               <w:fldChar w:fldCharType="begin">
                 <w:ffData>
                   <w:name w:val="TextAppSurname"/>
@@ -612,6 +686,80 @@
                 <w:sz w:val="20"/>
               </w:rPr>
             </w:pPr>
+            <w:r>
+              <w:rPr>
+                <w:rFonts w:ascii="Arial" w:hAnsi="Arial" w:cs="Arial"/>
+                <w:sz w:val="20"/>
+              </w:rPr>
+              <w:t>{</w:t>
+            </w:r>
+            <w:r>
+              <w:rPr>
+                <w:rFonts w:ascii="Arial" w:hAnsi="Arial" w:cs="Arial"/>
+                <w:sz w:val="20"/>
+              </w:rPr>
+              <w:t>{</w:t>
+            </w:r>
+            <w:proofErr w:type="spellStart"/>
+            <w:r>
+              <w:rPr>
+                <w:rFonts w:ascii="Arial" w:hAnsi="Arial" w:cs="Arial"/>
+                <w:sz w:val="20"/>
+              </w:rPr>
+              <w:t>RSPCA_sittinglocation</w:t>
+            </w:r>
+            <w:proofErr w:type="spellEnd"/>
+            <w:r>
+              <w:rPr>
+                <w:rFonts w:ascii="Arial" w:hAnsi="Arial" w:cs="Arial"/>
+                <w:sz w:val="20"/>
+              </w:rPr>
+              <w:t>[</w:t>
+            </w:r>
+            <w:proofErr w:type="spellStart"/>
+            <w:r>
+              <w:rPr>
+                <w:rFonts w:ascii="Arial" w:hAnsi="Arial" w:cs="Arial"/>
+                <w:sz w:val="20"/>
+              </w:rPr>
+              <w:t>offence_location</w:t>
+            </w:r>
+            <w:proofErr w:type="spellEnd"/>
+            <w:r>
+              <w:rPr>
+                <w:rFonts w:ascii="Arial" w:hAnsi="Arial" w:cs="Arial"/>
+                <w:sz w:val="20"/>
+              </w:rPr>
+              <w:t>].item('</w:t>
+            </w:r>
+            <w:r>
+              <w:rPr>
+                <w:rFonts w:ascii="Arial" w:hAnsi="Arial" w:cs="Arial"/>
+                <w:sz w:val="20"/>
+              </w:rPr>
+              <w:t>street</w:t>
+            </w:r>
+            <w:r>
+              <w:rPr>
+                <w:rFonts w:ascii="Arial" w:hAnsi="Arial" w:cs="Arial"/>
+                <w:sz w:val="20"/>
+              </w:rPr>
+              <w:t>')</w:t>
+            </w:r>
+            <w:r>
+              <w:rPr>
+                <w:rFonts w:ascii="Arial" w:hAnsi="Arial" w:cs="Arial"/>
+                <w:sz w:val="20"/>
+              </w:rPr>
+              <w:t>}</w:t>
+            </w:r>
+            <w:r>
+              <w:rPr>
+                <w:rFonts w:ascii="Arial" w:hAnsi="Arial" w:cs="Arial"/>
+                <w:sz w:val="20"/>
+              </w:rPr>
+              <w:t>}</w:t>
+            </w:r>
           </w:p>
         </w:tc>
         <w:tc>
@@ -633,6 +781,80 @@
                 <w:sz w:val="20"/>
               </w:rPr>
             </w:pPr>
+            <w:r>
+              <w:rPr>
+                <w:rFonts w:ascii="Arial" w:hAnsi="Arial" w:cs="Arial"/>
+                <w:sz w:val="20"/>
+              </w:rPr>
+              <w:t>{</w:t>
+            </w:r>
+            <w:r>
+              <w:rPr>
+                <w:rFonts w:ascii="Arial" w:hAnsi="Arial" w:cs="Arial"/>
+                <w:sz w:val="20"/>
+              </w:rPr>
+              <w:t>{</w:t>
+            </w:r>
+            <w:proofErr w:type="spellStart"/>
+            <w:r>
+              <w:rPr>
+                <w:rFonts w:ascii="Arial" w:hAnsi="Arial" w:cs="Arial"/>
+                <w:sz w:val="20"/>
+              </w:rPr>
+              <w:t>RSPCA_sittinglocation</w:t>
+            </w:r>
+            <w:proofErr w:type="spellEnd"/>
+            <w:r>
+              <w:rPr>
+                <w:rFonts w:ascii="Arial" w:hAnsi="Arial" w:cs="Arial"/>
+                <w:sz w:val="20"/>
+              </w:rPr>
+              <w:t>[</w:t>
+            </w:r>
+            <w:proofErr w:type="spellStart"/>
+            <w:r>
+              <w:rPr>
+                <w:rFonts w:ascii="Arial" w:hAnsi="Arial" w:cs="Arial"/>
+                <w:sz w:val="20"/>
+              </w:rPr>
+              <w:t>offence_location</w:t>
+            </w:r>
+            <w:proofErr w:type="spellEnd"/>
+            <w:r>
+              <w:rPr>
+                <w:rFonts w:ascii="Arial" w:hAnsi="Arial" w:cs="Arial"/>
+                <w:sz w:val="20"/>
+              </w:rPr>
+              <w:t>].item('</w:t>
+            </w:r>
+            <w:r>
+              <w:rPr>
+                <w:rFonts w:ascii="Arial" w:hAnsi="Arial" w:cs="Arial"/>
+                <w:sz w:val="20"/>
+              </w:rPr>
+              <w:t>phone</w:t>
+            </w:r>
+            <w:r>
+              <w:rPr>
+                <w:rFonts w:ascii="Arial" w:hAnsi="Arial" w:cs="Arial"/>
+                <w:sz w:val="20"/>
+              </w:rPr>
+              <w:t>')</w:t>
+            </w:r>
+            <w:r>
+              <w:rPr>
+                <w:rFonts w:ascii="Arial" w:hAnsi="Arial" w:cs="Arial"/>
+                <w:sz w:val="20"/>
+              </w:rPr>
+              <w:t>}</w:t>
+            </w:r>
+            <w:r>
+              <w:rPr>
+                <w:rFonts w:ascii="Arial" w:hAnsi="Arial" w:cs="Arial"/>
+                <w:sz w:val="20"/>
+              </w:rPr>
+              <w:t>}</w:t>
+            </w:r>
           </w:p>
         </w:tc>
         <w:tc>
@@ -654,6 +876,80 @@
                 <w:sz w:val="20"/>
               </w:rPr>
             </w:pPr>
+            <w:r>
+              <w:rPr>
+                <w:rFonts w:ascii="Arial" w:hAnsi="Arial" w:cs="Arial"/>
+                <w:sz w:val="20"/>
+              </w:rPr>
+              <w:t>{</w:t>
+            </w:r>
+            <w:r>
+              <w:rPr>
+                <w:rFonts w:ascii="Arial" w:hAnsi="Arial" w:cs="Arial"/>
+                <w:sz w:val="20"/>
+              </w:rPr>
+              <w:t>{</w:t>
+            </w:r>
+            <w:proofErr w:type="spellStart"/>
+            <w:r>
+              <w:rPr>
+                <w:rFonts w:ascii="Arial" w:hAnsi="Arial" w:cs="Arial"/>
+                <w:sz w:val="20"/>
+              </w:rPr>
+              <w:t>RSPCA_sittinglocation</w:t>
+            </w:r>
+            <w:proofErr w:type="spellEnd"/>
+            <w:r>
+              <w:rPr>
+                <w:rFonts w:ascii="Arial" w:hAnsi="Arial" w:cs="Arial"/>
+                <w:sz w:val="20"/>
+              </w:rPr>
+              <w:t>[</w:t>
+            </w:r>
+            <w:proofErr w:type="spellStart"/>
+            <w:r>
+              <w:rPr>
+                <w:rFonts w:ascii="Arial" w:hAnsi="Arial" w:cs="Arial"/>
+                <w:sz w:val="20"/>
+              </w:rPr>
+              <w:t>offence_location</w:t>
+            </w:r>
+            <w:proofErr w:type="spellEnd"/>
+            <w:r>
+              <w:rPr>
+                <w:rFonts w:ascii="Arial" w:hAnsi="Arial" w:cs="Arial"/>
+                <w:sz w:val="20"/>
+              </w:rPr>
+              <w:t>].item('</w:t>
+            </w:r>
+            <w:r>
+              <w:rPr>
+                <w:rFonts w:ascii="Arial" w:hAnsi="Arial" w:cs="Arial"/>
+                <w:sz w:val="20"/>
+              </w:rPr>
+              <w:t>facsimile</w:t>
+            </w:r>
+            <w:r>
+              <w:rPr>
+                <w:rFonts w:ascii="Arial" w:hAnsi="Arial" w:cs="Arial"/>
+                <w:sz w:val="20"/>
+              </w:rPr>
+              <w:t>')</w:t>
+            </w:r>
+            <w:r>
+              <w:rPr>
+                <w:rFonts w:ascii="Arial" w:hAnsi="Arial" w:cs="Arial"/>
+                <w:sz w:val="20"/>
+              </w:rPr>
+              <w:t>}</w:t>
+            </w:r>
+            <w:r>
+              <w:rPr>
+                <w:rFonts w:ascii="Arial" w:hAnsi="Arial" w:cs="Arial"/>
+                <w:sz w:val="20"/>
+              </w:rPr>
+              <w:t>}</w:t>
+            </w:r>
           </w:p>
         </w:tc>
       </w:tr>
@@ -807,6 +1103,80 @@
                 <w:sz w:val="20"/>
               </w:rPr>
             </w:pPr>
+            <w:r>
+              <w:rPr>
+                <w:rFonts w:ascii="Arial" w:hAnsi="Arial" w:cs="Arial"/>
+                <w:sz w:val="20"/>
+              </w:rPr>
+              <w:t>{</w:t>
+            </w:r>
+            <w:r>
+              <w:rPr>
+                <w:rFonts w:ascii="Arial" w:hAnsi="Arial" w:cs="Arial"/>
+                <w:sz w:val="20"/>
+              </w:rPr>
+              <w:t>{</w:t>
+            </w:r>
+            <w:proofErr w:type="spellStart"/>
+            <w:r>
+              <w:rPr>
+                <w:rFonts w:ascii="Arial" w:hAnsi="Arial" w:cs="Arial"/>
+                <w:sz w:val="20"/>
+              </w:rPr>
+              <w:t>RSPCA_sittinglocation</w:t>
+            </w:r>
+            <w:proofErr w:type="spellEnd"/>
+            <w:r>
+              <w:rPr>
+                <w:rFonts w:ascii="Arial" w:hAnsi="Arial" w:cs="Arial"/>
+                <w:sz w:val="20"/>
+              </w:rPr>
+              <w:t>[</w:t>
+            </w:r>
+            <w:proofErr w:type="spellStart"/>
+            <w:r>
+              <w:rPr>
+                <w:rFonts w:ascii="Arial" w:hAnsi="Arial" w:cs="Arial"/>
+                <w:sz w:val="20"/>
+              </w:rPr>
+              <w:t>offence_location</w:t>
+            </w:r>
+            <w:proofErr w:type="spellEnd"/>
+            <w:r>
+              <w:rPr>
+                <w:rFonts w:ascii="Arial" w:hAnsi="Arial" w:cs="Arial"/>
+                <w:sz w:val="20"/>
+              </w:rPr>
+              <w:t>].item('</w:t>
+            </w:r>
+            <w:r>
+              <w:rPr>
+                <w:rFonts w:ascii="Arial" w:hAnsi="Arial" w:cs="Arial"/>
+                <w:sz w:val="20"/>
+              </w:rPr>
+              <w:t>suburb</w:t>
+            </w:r>
+            <w:r>
+              <w:rPr>
+                <w:rFonts w:ascii="Arial" w:hAnsi="Arial" w:cs="Arial"/>
+                <w:sz w:val="20"/>
+              </w:rPr>
+              <w:t>')</w:t>
+            </w:r>
+            <w:r>
+              <w:rPr>
+                <w:rFonts w:ascii="Arial" w:hAnsi="Arial" w:cs="Arial"/>
+                <w:sz w:val="20"/>
+              </w:rPr>
+              <w:t>}</w:t>
+            </w:r>
+            <w:r>
+              <w:rPr>
+                <w:rFonts w:ascii="Arial" w:hAnsi="Arial" w:cs="Arial"/>
+                <w:sz w:val="20"/>
+              </w:rPr>
+              <w:t>}</w:t>
+            </w:r>
           </w:p>
         </w:tc>
         <w:tc>
@@ -826,6 +1196,13 @@
                 <w:sz w:val="20"/>
               </w:rPr>
             </w:pPr>
+            <w:r>
+              <w:rPr>
+                <w:rFonts w:ascii="Arial" w:hAnsi="Arial" w:cs="Arial"/>
+                <w:sz w:val="20"/>
+              </w:rPr>
+              <w:t>SA</w:t>
+            </w:r>
           </w:p>
         </w:tc>
         <w:tc>
@@ -846,6 +1223,80 @@
                 <w:sz w:val="20"/>
               </w:rPr>
             </w:pPr>
+            <w:r>
+              <w:rPr>
+                <w:rFonts w:ascii="Arial" w:hAnsi="Arial" w:cs="Arial"/>
+                <w:sz w:val="20"/>
+              </w:rPr>
+              <w:t>{</w:t>
+            </w:r>
+            <w:r>
+              <w:rPr>
+                <w:rFonts w:ascii="Arial" w:hAnsi="Arial" w:cs="Arial"/>
+                <w:sz w:val="20"/>
+              </w:rPr>
+              <w:t>{</w:t>
+            </w:r>
+            <w:proofErr w:type="spellStart"/>
+            <w:r>
+              <w:rPr>
+                <w:rFonts w:ascii="Arial" w:hAnsi="Arial" w:cs="Arial"/>
+                <w:sz w:val="20"/>
+              </w:rPr>
+              <w:t>RSPCA_sittinglocation</w:t>
+            </w:r>
+            <w:proofErr w:type="spellEnd"/>
+            <w:r>
+              <w:rPr>
+                <w:rFonts w:ascii="Arial" w:hAnsi="Arial" w:cs="Arial"/>
+                <w:sz w:val="20"/>
+              </w:rPr>
+              <w:t>[</w:t>
+            </w:r>
+            <w:proofErr w:type="spellStart"/>
+            <w:r>
+              <w:rPr>
+                <w:rFonts w:ascii="Arial" w:hAnsi="Arial" w:cs="Arial"/>
+                <w:sz w:val="20"/>
+              </w:rPr>
+              <w:t>offence_location</w:t>
+            </w:r>
+            <w:proofErr w:type="spellEnd"/>
+            <w:r>
+              <w:rPr>
+                <w:rFonts w:ascii="Arial" w:hAnsi="Arial" w:cs="Arial"/>
+                <w:sz w:val="20"/>
+              </w:rPr>
+              <w:t>].item('</w:t>
+            </w:r>
+            <w:r>
+              <w:rPr>
+                <w:rFonts w:ascii="Arial" w:hAnsi="Arial" w:cs="Arial"/>
+                <w:sz w:val="20"/>
+              </w:rPr>
+              <w:t>postcode</w:t>
+            </w:r>
+            <w:r>
+              <w:rPr>
+                <w:rFonts w:ascii="Arial" w:hAnsi="Arial" w:cs="Arial"/>
+                <w:sz w:val="20"/>
+              </w:rPr>
+              <w:t>')</w:t>
+            </w:r>
+            <w:r>
+              <w:rPr>
+                <w:rFonts w:ascii="Arial" w:hAnsi="Arial" w:cs="Arial"/>
+                <w:sz w:val="20"/>
+              </w:rPr>
+              <w:t>}</w:t>
+            </w:r>
+            <w:r>
+              <w:rPr>
+                <w:rFonts w:ascii="Arial" w:hAnsi="Arial" w:cs="Arial"/>
+                <w:sz w:val="20"/>
+              </w:rPr>
+              <w:t>}</w:t>
+            </w:r>
           </w:p>
         </w:tc>
         <w:tc>
@@ -866,6 +1317,80 @@
                 <w:sz w:val="20"/>
               </w:rPr>
             </w:pPr>
+            <w:r>
+              <w:rPr>
+                <w:rFonts w:ascii="Arial" w:hAnsi="Arial" w:cs="Arial"/>
+                <w:sz w:val="20"/>
+              </w:rPr>
+              <w:t>{</w:t>
+            </w:r>
+            <w:r>
+              <w:rPr>
+                <w:rFonts w:ascii="Arial" w:hAnsi="Arial" w:cs="Arial"/>
+                <w:sz w:val="20"/>
+              </w:rPr>
+              <w:t>{</w:t>
+            </w:r>
+            <w:proofErr w:type="spellStart"/>
+            <w:r>
+              <w:rPr>
+                <w:rFonts w:ascii="Arial" w:hAnsi="Arial" w:cs="Arial"/>
+                <w:sz w:val="20"/>
+              </w:rPr>
+              <w:t>RSPCA_sittinglocation</w:t>
+            </w:r>
+            <w:proofErr w:type="spellEnd"/>
+            <w:r>
+              <w:rPr>
+                <w:rFonts w:ascii="Arial" w:hAnsi="Arial" w:cs="Arial"/>
+                <w:sz w:val="20"/>
+              </w:rPr>
+              <w:t>[</w:t>
+            </w:r>
+            <w:proofErr w:type="spellStart"/>
+            <w:r>
+              <w:rPr>
+                <w:rFonts w:ascii="Arial" w:hAnsi="Arial" w:cs="Arial"/>
+                <w:sz w:val="20"/>
+              </w:rPr>
+              <w:t>offence_location</w:t>
+            </w:r>
+            <w:proofErr w:type="spellEnd"/>
+            <w:r>
+              <w:rPr>
+                <w:rFonts w:ascii="Arial" w:hAnsi="Arial" w:cs="Arial"/>
+                <w:sz w:val="20"/>
+              </w:rPr>
+              <w:t>].item('</w:t>
+            </w:r>
+            <w:r>
+              <w:rPr>
+                <w:rFonts w:ascii="Arial" w:hAnsi="Arial" w:cs="Arial"/>
+                <w:sz w:val="20"/>
+              </w:rPr>
+              <w:t>email</w:t>
+            </w:r>
+            <w:r>
+              <w:rPr>
+                <w:rFonts w:ascii="Arial" w:hAnsi="Arial" w:cs="Arial"/>
+                <w:sz w:val="20"/>
+              </w:rPr>
+              <w:t>')</w:t>
+            </w:r>
+            <w:r>
+              <w:rPr>
+                <w:rFonts w:ascii="Arial" w:hAnsi="Arial" w:cs="Arial"/>
+                <w:sz w:val="20"/>
+              </w:rPr>
+              <w:t>}</w:t>
+            </w:r>
+            <w:r>
+              <w:rPr>
+                <w:rFonts w:ascii="Arial" w:hAnsi="Arial" w:cs="Arial"/>
+                <w:sz w:val="20"/>
+              </w:rPr>
+              <w:t>}</w:t>
+            </w:r>
           </w:p>
         </w:tc>
       </w:tr>
@@ -1103,6 +1628,7 @@
               </w:rPr>
               <w:t>{{</w:t>
             </w:r>
+            <w:proofErr w:type="spellStart"/>
             <w:r>
               <w:rPr>
                 <w:rFonts w:ascii="Arial" w:hAnsi="Arial" w:cs="Arial"/>
@@ -1138,6 +1664,7 @@
               </w:rPr>
               <w:t>ame</w:t>
             </w:r>
+            <w:proofErr w:type="spellEnd"/>
             <w:r>
               <w:rPr>
                 <w:rFonts w:ascii="Arial" w:hAnsi="Arial" w:cs="Arial"/>
@@ -1222,6 +1749,7 @@
               </w:rPr>
               <w:t>{{</w:t>
             </w:r>
+            <w:proofErr w:type="spellStart"/>
             <w:r>
               <w:rPr>
                 <w:rFonts w:ascii="Arial" w:hAnsi="Arial" w:cs="Arial"/>
@@ -1243,6 +1771,7 @@
               </w:rPr>
               <w:t>street</w:t>
             </w:r>
+            <w:proofErr w:type="spellEnd"/>
             <w:r>
               <w:rPr>
                 <w:rFonts w:ascii="Arial" w:hAnsi="Arial" w:cs="Arial"/>
@@ -1380,6 +1909,7 @@
               </w:rPr>
               <w:t>{{</w:t>
             </w:r>
+            <w:proofErr w:type="spellStart"/>
             <w:r>
               <w:rPr>
                 <w:rFonts w:ascii="Arial" w:hAnsi="Arial" w:cs="Arial"/>
@@ -1406,7 +1936,15 @@
                 <w:rFonts w:ascii="Arial" w:hAnsi="Arial" w:cs="Arial"/>
                 <w:sz w:val="20"/>
               </w:rPr>
-              <w:t>hone}}</w:t>
+              <w:t>hone</w:t>
+            </w:r>
+            <w:proofErr w:type="spellEnd"/>
+            <w:r>
+              <w:rPr>
+                <w:rFonts w:ascii="Arial" w:hAnsi="Arial" w:cs="Arial"/>
+                <w:sz w:val="20"/>
+              </w:rPr>
+              <w:t>}}</w:t>
             </w:r>
           </w:p>
         </w:tc>
@@ -1570,6 +2108,7 @@
               </w:rPr>
               <w:t>{{</w:t>
             </w:r>
+            <w:proofErr w:type="spellStart"/>
             <w:r>
               <w:rPr>
                 <w:rFonts w:ascii="Arial" w:hAnsi="Arial" w:cs="Arial"/>
@@ -1596,7 +2135,15 @@
                 <w:rFonts w:ascii="Arial" w:hAnsi="Arial" w:cs="Arial"/>
                 <w:sz w:val="20"/>
               </w:rPr>
-              <w:t>uburb}}</w:t>
+              <w:t>uburb</w:t>
+            </w:r>
+            <w:proofErr w:type="spellEnd"/>
+            <w:r>
+              <w:rPr>
+                <w:rFonts w:ascii="Arial" w:hAnsi="Arial" w:cs="Arial"/>
+                <w:sz w:val="20"/>
+              </w:rPr>
+              <w:t>}}</w:t>
             </w:r>
           </w:p>
         </w:tc>
@@ -1624,6 +2171,7 @@
               </w:rPr>
               <w:t>{{</w:t>
             </w:r>
+            <w:proofErr w:type="spellStart"/>
             <w:r>
               <w:rPr>
                 <w:rFonts w:ascii="Arial" w:hAnsi="Arial" w:cs="Arial"/>
@@ -1650,7 +2198,15 @@
                 <w:rFonts w:ascii="Arial" w:hAnsi="Arial" w:cs="Arial"/>
                 <w:sz w:val="20"/>
               </w:rPr>
-              <w:t>tate}}</w:t>
+              <w:t>tate</w:t>
+            </w:r>
+            <w:proofErr w:type="spellEnd"/>
+            <w:r>
+              <w:rPr>
+                <w:rFonts w:ascii="Arial" w:hAnsi="Arial" w:cs="Arial"/>
+                <w:sz w:val="20"/>
+              </w:rPr>
+              <w:t>}}</w:t>
             </w:r>
           </w:p>
         </w:tc>
@@ -1680,6 +2236,7 @@
               </w:rPr>
               <w:t>{{</w:t>
             </w:r>
+            <w:proofErr w:type="spellStart"/>
             <w:r>
               <w:rPr>
                 <w:rFonts w:ascii="Arial" w:hAnsi="Arial" w:cs="Arial"/>
@@ -1701,6 +2258,7 @@
               </w:rPr>
               <w:t>postcode</w:t>
             </w:r>
+            <w:proofErr w:type="spellEnd"/>
             <w:r>
               <w:rPr>
                 <w:rFonts w:ascii="Arial" w:hAnsi="Arial" w:cs="Arial"/>
@@ -1736,6 +2294,7 @@
               </w:rPr>
               <w:t>{{</w:t>
             </w:r>
+            <w:proofErr w:type="spellStart"/>
             <w:r>
               <w:rPr>
                 <w:rFonts w:ascii="Arial" w:hAnsi="Arial" w:cs="Arial"/>
@@ -1762,7 +2321,15 @@
                 <w:rFonts w:ascii="Arial" w:hAnsi="Arial" w:cs="Arial"/>
                 <w:sz w:val="20"/>
               </w:rPr>
-              <w:t>mail}}</w:t>
+              <w:t>mail</w:t>
+            </w:r>
+            <w:proofErr w:type="spellEnd"/>
+            <w:r>
+              <w:rPr>
+                <w:rFonts w:ascii="Arial" w:hAnsi="Arial" w:cs="Arial"/>
+                <w:sz w:val="20"/>
+              </w:rPr>
+              <w:t>}}</w:t>
             </w:r>
           </w:p>
         </w:tc>
@@ -2020,6 +2587,7 @@
               </w:rPr>
               <w:t>{</w:t>
             </w:r>
+            <w:proofErr w:type="spellStart"/>
             <w:r>
               <w:rPr>
                 <w:rFonts w:ascii="Arial" w:hAnsi="Arial" w:cs="Arial"/>
@@ -2055,6 +2623,7 @@
               </w:rPr>
               <w:t>ame</w:t>
             </w:r>
+            <w:proofErr w:type="spellEnd"/>
             <w:r>
               <w:rPr>
                 <w:rFonts w:ascii="Arial" w:hAnsi="Arial" w:cs="Arial"/>
@@ -2130,6 +2699,7 @@
               </w:rPr>
               <w:t>{{</w:t>
             </w:r>
+            <w:proofErr w:type="spellStart"/>
             <w:r>
               <w:rPr>
                 <w:rFonts w:ascii="Arial" w:hAnsi="Arial" w:cs="Arial"/>
@@ -2151,6 +2721,7 @@
               </w:rPr>
               <w:t>street</w:t>
             </w:r>
+            <w:proofErr w:type="spellEnd"/>
             <w:r>
               <w:rPr>
                 <w:rFonts w:ascii="Arial" w:hAnsi="Arial" w:cs="Arial"/>
@@ -2186,6 +2757,7 @@
               </w:rPr>
               <w:t>{{</w:t>
             </w:r>
+            <w:proofErr w:type="spellStart"/>
             <w:r>
               <w:rPr>
                 <w:rFonts w:ascii="Arial" w:hAnsi="Arial" w:cs="Arial"/>
@@ -2214,6 +2786,7 @@
               </w:rPr>
               <w:t>hone</w:t>
             </w:r>
+            <w:proofErr w:type="spellEnd"/>
             <w:r>
               <w:rPr>
                 <w:rFonts w:ascii="Arial" w:hAnsi="Arial" w:cs="Arial"/>
@@ -2249,6 +2822,7 @@
               </w:rPr>
               <w:t>{{</w:t>
             </w:r>
+            <w:proofErr w:type="spellStart"/>
             <w:r>
               <w:rPr>
                 <w:rFonts w:ascii="Arial" w:hAnsi="Arial" w:cs="Arial"/>
@@ -2275,7 +2849,15 @@
                 <w:rFonts w:ascii="Arial" w:hAnsi="Arial" w:cs="Arial"/>
                 <w:sz w:val="20"/>
               </w:rPr>
-              <w:t>ax}}</w:t>
+              <w:t>ax</w:t>
+            </w:r>
+            <w:proofErr w:type="spellEnd"/>
+            <w:r>
+              <w:rPr>
+                <w:rFonts w:ascii="Arial" w:hAnsi="Arial" w:cs="Arial"/>
+                <w:sz w:val="20"/>
+              </w:rPr>
+              <w:t>}}</w:t>
             </w:r>
           </w:p>
         </w:tc>
@@ -2439,6 +3021,7 @@
               </w:rPr>
               <w:t>{{</w:t>
             </w:r>
+            <w:proofErr w:type="spellStart"/>
             <w:r>
               <w:rPr>
                 <w:rFonts w:ascii="Arial" w:hAnsi="Arial" w:cs="Arial"/>
@@ -2465,7 +3048,15 @@
                 <w:rFonts w:ascii="Arial" w:hAnsi="Arial" w:cs="Arial"/>
                 <w:sz w:val="20"/>
               </w:rPr>
-              <w:t>uburb}}</w:t>
+              <w:t>uburb</w:t>
+            </w:r>
+            <w:proofErr w:type="spellEnd"/>
+            <w:r>
+              <w:rPr>
+                <w:rFonts w:ascii="Arial" w:hAnsi="Arial" w:cs="Arial"/>
+                <w:sz w:val="20"/>
+              </w:rPr>
+              <w:t>}}</w:t>
             </w:r>
           </w:p>
         </w:tc>
@@ -2493,6 +3084,7 @@
               </w:rPr>
               <w:t>{{</w:t>
             </w:r>
+            <w:proofErr w:type="spellStart"/>
             <w:r>
               <w:rPr>
                 <w:rFonts w:ascii="Arial" w:hAnsi="Arial" w:cs="Arial"/>
@@ -2519,7 +3111,15 @@
                 <w:rFonts w:ascii="Arial" w:hAnsi="Arial" w:cs="Arial"/>
                 <w:sz w:val="20"/>
               </w:rPr>
-              <w:t>tate}}</w:t>
+              <w:t>tate</w:t>
+            </w:r>
+            <w:proofErr w:type="spellEnd"/>
+            <w:r>
+              <w:rPr>
+                <w:rFonts w:ascii="Arial" w:hAnsi="Arial" w:cs="Arial"/>
+                <w:sz w:val="20"/>
+              </w:rPr>
+              <w:t>}}</w:t>
             </w:r>
           </w:p>
         </w:tc>
@@ -2549,6 +3149,7 @@
               </w:rPr>
               <w:t>{{</w:t>
             </w:r>
+            <w:proofErr w:type="spellStart"/>
             <w:r>
               <w:rPr>
                 <w:rFonts w:ascii="Arial" w:hAnsi="Arial" w:cs="Arial"/>
@@ -2570,6 +3171,7 @@
               </w:rPr>
               <w:t>postcode</w:t>
             </w:r>
+            <w:proofErr w:type="spellEnd"/>
             <w:r>
               <w:rPr>
                 <w:rFonts w:ascii="Arial" w:hAnsi="Arial" w:cs="Arial"/>
@@ -2605,6 +3207,7 @@
               </w:rPr>
               <w:t>{{</w:t>
             </w:r>
+            <w:proofErr w:type="spellStart"/>
             <w:r>
               <w:rPr>
                 <w:rFonts w:ascii="Arial" w:hAnsi="Arial" w:cs="Arial"/>
@@ -2631,7 +3234,15 @@
                 <w:rFonts w:ascii="Arial" w:hAnsi="Arial" w:cs="Arial"/>
                 <w:sz w:val="20"/>
               </w:rPr>
-              <w:t>mail}}</w:t>
+              <w:t>mail</w:t>
+            </w:r>
+            <w:proofErr w:type="spellEnd"/>
+            <w:r>
+              <w:rPr>
+                <w:rFonts w:ascii="Arial" w:hAnsi="Arial" w:cs="Arial"/>
+                <w:sz w:val="20"/>
+              </w:rPr>
+              <w:t>}}</w:t>
             </w:r>
           </w:p>
         </w:tc>
@@ -2872,6 +3483,7 @@
               </w:rPr>
               <w:t>{{</w:t>
             </w:r>
+            <w:proofErr w:type="spellStart"/>
             <w:r>
               <w:rPr>
                 <w:rFonts w:ascii="Arial" w:hAnsi="Arial" w:cs="Arial"/>
@@ -2905,14 +3517,38 @@
                 <w:rFonts w:ascii="Arial" w:hAnsi="Arial" w:cs="Arial"/>
                 <w:sz w:val="20"/>
               </w:rPr>
-              <w:t>ame}}</w:t>
-            </w:r>
-            <w:r>
-              <w:rPr>
-                <w:rFonts w:ascii="Arial" w:hAnsi="Arial" w:cs="Arial"/>
-                <w:sz w:val="20"/>
-              </w:rPr>
-              <w:t xml:space="preserve"> {{def_surname}}</w:t>
+              <w:t>ame</w:t>
+            </w:r>
+            <w:proofErr w:type="spellEnd"/>
+            <w:r>
+              <w:rPr>
+                <w:rFonts w:ascii="Arial" w:hAnsi="Arial" w:cs="Arial"/>
+                <w:sz w:val="20"/>
+              </w:rPr>
+              <w:t>}}</w:t>
+            </w:r>
+            <w:r>
+              <w:rPr>
+                <w:rFonts w:ascii="Arial" w:hAnsi="Arial" w:cs="Arial"/>
+                <w:sz w:val="20"/>
+              </w:rPr>
+              <w:t xml:space="preserve"> {{</w:t>
+            </w:r>
+            <w:proofErr w:type="spellStart"/>
+            <w:r>
+              <w:rPr>
+                <w:rFonts w:ascii="Arial" w:hAnsi="Arial" w:cs="Arial"/>
+                <w:sz w:val="20"/>
+              </w:rPr>
+              <w:t>def_surname</w:t>
+            </w:r>
+            <w:proofErr w:type="spellEnd"/>
+            <w:r>
+              <w:rPr>
+                <w:rFonts w:ascii="Arial" w:hAnsi="Arial" w:cs="Arial"/>
+                <w:sz w:val="20"/>
+              </w:rPr>
+              <w:t>}}</w:t>
             </w:r>
           </w:p>
         </w:tc>
@@ -3121,6 +3757,7 @@
               </w:rPr>
               <w:t>{{</w:t>
             </w:r>
+            <w:proofErr w:type="spellStart"/>
             <w:r>
               <w:rPr>
                 <w:rFonts w:ascii="Arial" w:hAnsi="Arial" w:cs="Arial"/>
@@ -3142,6 +3779,7 @@
               </w:rPr>
               <w:t>street</w:t>
             </w:r>
+            <w:proofErr w:type="spellEnd"/>
             <w:r>
               <w:rPr>
                 <w:rFonts w:ascii="Arial" w:hAnsi="Arial" w:cs="Arial"/>
@@ -3279,6 +3917,7 @@
               </w:rPr>
               <w:t>{{</w:t>
             </w:r>
+            <w:proofErr w:type="spellStart"/>
             <w:r>
               <w:rPr>
                 <w:rFonts w:ascii="Arial" w:hAnsi="Arial" w:cs="Arial"/>
@@ -3305,7 +3944,15 @@
                 <w:rFonts w:ascii="Arial" w:hAnsi="Arial" w:cs="Arial"/>
                 <w:sz w:val="20"/>
               </w:rPr>
-              <w:t>hone}}</w:t>
+              <w:t>hone</w:t>
+            </w:r>
+            <w:proofErr w:type="spellEnd"/>
+            <w:r>
+              <w:rPr>
+                <w:rFonts w:ascii="Arial" w:hAnsi="Arial" w:cs="Arial"/>
+                <w:sz w:val="20"/>
+              </w:rPr>
+              <w:t>}}</w:t>
             </w:r>
           </w:p>
         </w:tc>
@@ -3469,6 +4116,7 @@
               </w:rPr>
               <w:t>{{</w:t>
             </w:r>
+            <w:proofErr w:type="spellStart"/>
             <w:r>
               <w:rPr>
                 <w:rFonts w:ascii="Arial" w:hAnsi="Arial" w:cs="Arial"/>
@@ -3495,7 +4143,15 @@
                 <w:rFonts w:ascii="Arial" w:hAnsi="Arial" w:cs="Arial"/>
                 <w:sz w:val="20"/>
               </w:rPr>
-              <w:t>uburb}}</w:t>
+              <w:t>uburb</w:t>
+            </w:r>
+            <w:proofErr w:type="spellEnd"/>
+            <w:r>
+              <w:rPr>
+                <w:rFonts w:ascii="Arial" w:hAnsi="Arial" w:cs="Arial"/>
+                <w:sz w:val="20"/>
+              </w:rPr>
+              <w:t>}}</w:t>
             </w:r>
           </w:p>
         </w:tc>
@@ -3523,6 +4179,7 @@
               </w:rPr>
               <w:t>{{</w:t>
             </w:r>
+            <w:proofErr w:type="spellStart"/>
             <w:r>
               <w:rPr>
                 <w:rFonts w:ascii="Arial" w:hAnsi="Arial" w:cs="Arial"/>
@@ -3549,7 +4206,15 @@
                 <w:rFonts w:ascii="Arial" w:hAnsi="Arial" w:cs="Arial"/>
                 <w:sz w:val="20"/>
               </w:rPr>
-              <w:t>tate}}</w:t>
+              <w:t>tate</w:t>
+            </w:r>
+            <w:proofErr w:type="spellEnd"/>
+            <w:r>
+              <w:rPr>
+                <w:rFonts w:ascii="Arial" w:hAnsi="Arial" w:cs="Arial"/>
+                <w:sz w:val="20"/>
+              </w:rPr>
+              <w:t>}}</w:t>
             </w:r>
           </w:p>
         </w:tc>
@@ -3579,6 +4244,7 @@
               </w:rPr>
               <w:t>{{</w:t>
             </w:r>
+            <w:proofErr w:type="spellStart"/>
             <w:r>
               <w:rPr>
                 <w:rFonts w:ascii="Arial" w:hAnsi="Arial" w:cs="Arial"/>
@@ -3600,6 +4266,7 @@
               </w:rPr>
               <w:t>postcode</w:t>
             </w:r>
+            <w:proofErr w:type="spellEnd"/>
             <w:r>
               <w:rPr>
                 <w:rFonts w:ascii="Arial" w:hAnsi="Arial" w:cs="Arial"/>
@@ -3635,6 +4302,7 @@
               </w:rPr>
               <w:t>{{</w:t>
             </w:r>
+            <w:proofErr w:type="spellStart"/>
             <w:r>
               <w:rPr>
                 <w:rFonts w:ascii="Arial" w:hAnsi="Arial" w:cs="Arial"/>
@@ -3661,7 +4329,15 @@
                 <w:rFonts w:ascii="Arial" w:hAnsi="Arial" w:cs="Arial"/>
                 <w:sz w:val="20"/>
               </w:rPr>
-              <w:t>mail}}</w:t>
+              <w:t>mail</w:t>
+            </w:r>
+            <w:proofErr w:type="spellEnd"/>
+            <w:r>
+              <w:rPr>
+                <w:rFonts w:ascii="Arial" w:hAnsi="Arial" w:cs="Arial"/>
+                <w:sz w:val="20"/>
+              </w:rPr>
+              <w:t>}}</w:t>
             </w:r>
           </w:p>
         </w:tc>
@@ -4064,6 +4740,7 @@
                 <w:sz w:val="20"/>
                 <w:lang w:val="en-US"/>
               </w:rPr>
+              <w:lastRenderedPageBreak/>
               <w:t>Details of order applied for</w:t>
             </w:r>
             <w:r>
@@ -4420,7 +5097,81 @@
                 <w:rFonts w:ascii="Arial" w:hAnsi="Arial" w:cs="Arial"/>
                 <w:sz w:val="20"/>
               </w:rPr>
-              <w:tab/>
+              <w:t xml:space="preserve">: </w:t>
+            </w:r>
+            <w:r>
+              <w:rPr>
+                <w:rFonts w:ascii="Arial" w:hAnsi="Arial" w:cs="Arial"/>
+                <w:sz w:val="20"/>
+              </w:rPr>
+              <w:t>{</w:t>
+            </w:r>
+            <w:r>
+              <w:rPr>
+                <w:rFonts w:ascii="Arial" w:hAnsi="Arial" w:cs="Arial"/>
+                <w:sz w:val="20"/>
+              </w:rPr>
+              <w:t>{</w:t>
+            </w:r>
+            <w:proofErr w:type="spellStart"/>
+            <w:r>
+              <w:rPr>
+                <w:rFonts w:ascii="Arial" w:hAnsi="Arial" w:cs="Arial"/>
+                <w:sz w:val="20"/>
+              </w:rPr>
+              <w:t>RSPCA_sittinglocation</w:t>
+            </w:r>
+            <w:proofErr w:type="spellEnd"/>
+            <w:r>
+              <w:rPr>
+                <w:rFonts w:ascii="Arial" w:hAnsi="Arial" w:cs="Arial"/>
+                <w:sz w:val="20"/>
+              </w:rPr>
+              <w:t>[</w:t>
+            </w:r>
+            <w:proofErr w:type="spellStart"/>
+            <w:r>
+              <w:rPr>
+                <w:rFonts w:ascii="Arial" w:hAnsi="Arial" w:cs="Arial"/>
+                <w:sz w:val="20"/>
+              </w:rPr>
+              <w:t>offence_location</w:t>
+            </w:r>
+            <w:proofErr w:type="spellEnd"/>
+            <w:r>
+              <w:rPr>
+                <w:rFonts w:ascii="Arial" w:hAnsi="Arial" w:cs="Arial"/>
+                <w:sz w:val="20"/>
+              </w:rPr>
+              <w:t>].item('</w:t>
+            </w:r>
+            <w:r>
+              <w:rPr>
+                <w:rFonts w:ascii="Arial" w:hAnsi="Arial" w:cs="Arial"/>
+                <w:sz w:val="20"/>
+              </w:rPr>
+              <w:t>registry</w:t>
+            </w:r>
+            <w:r>
+              <w:rPr>
+                <w:rFonts w:ascii="Arial" w:hAnsi="Arial" w:cs="Arial"/>
+                <w:sz w:val="20"/>
+              </w:rPr>
+              <w:t>')</w:t>
+            </w:r>
+            <w:r>
+              <w:rPr>
+                <w:rFonts w:ascii="Arial" w:hAnsi="Arial" w:cs="Arial"/>
+                <w:sz w:val="20"/>
+              </w:rPr>
+              <w:t>}</w:t>
+            </w:r>
+            <w:r>
+              <w:rPr>
+                <w:rFonts w:ascii="Arial" w:hAnsi="Arial" w:cs="Arial"/>
+                <w:sz w:val="20"/>
+              </w:rPr>
+              <w:t>}</w:t>
             </w:r>
           </w:p>
         </w:tc>
@@ -4459,93 +5210,29 @@
               </w:rPr>
               <w:tab/>
             </w:r>
-            <w:bookmarkStart w:id="3" w:name="Text21"/>
-            <w:r>
-              <w:rPr>
-                <w:rFonts w:ascii="Arial" w:hAnsi="Arial" w:cs="Arial"/>
-                <w:sz w:val="20"/>
-              </w:rPr>
-              <w:fldChar w:fldCharType="begin">
-                <w:ffData>
-                  <w:name w:val="Text21"/>
-                  <w:enabled/>
-                  <w:calcOnExit w:val="0"/>
-                  <w:textInput>
-                    <w:type w:val="date"/>
-                    <w:maxLength w:val="20"/>
-                    <w:format w:val="d/MM/yyyy"/>
-                  </w:textInput>
-                </w:ffData>
-              </w:fldChar>
-            </w:r>
-            <w:r>
-              <w:rPr>
-                <w:rFonts w:ascii="Arial" w:hAnsi="Arial" w:cs="Arial"/>
-                <w:sz w:val="20"/>
-              </w:rPr>
-              <w:instrText xml:space="preserve"> FORMTEXT </w:instrText>
-            </w:r>
-            <w:r>
-              <w:rPr>
-                <w:rFonts w:ascii="Arial" w:hAnsi="Arial" w:cs="Arial"/>
-                <w:sz w:val="20"/>
-              </w:rPr>
-            </w:r>
-            <w:r>
-              <w:rPr>
-                <w:rFonts w:ascii="Arial" w:hAnsi="Arial" w:cs="Arial"/>
-                <w:sz w:val="20"/>
-              </w:rPr>
-              <w:fldChar w:fldCharType="separate"/>
-            </w:r>
-            <w:r>
-              <w:rPr>
-                <w:rFonts w:ascii="Arial" w:hAnsi="Arial" w:cs="Arial"/>
-                <w:noProof/>
-                <w:sz w:val="20"/>
-              </w:rPr>
-              <w:t> </w:t>
-            </w:r>
-            <w:r>
-              <w:rPr>
-                <w:rFonts w:ascii="Arial" w:hAnsi="Arial" w:cs="Arial"/>
-                <w:noProof/>
-                <w:sz w:val="20"/>
-              </w:rPr>
-              <w:t> </w:t>
-            </w:r>
-            <w:r>
-              <w:rPr>
-                <w:rFonts w:ascii="Arial" w:hAnsi="Arial" w:cs="Arial"/>
-                <w:noProof/>
-                <w:sz w:val="20"/>
-              </w:rPr>
-              <w:t> </w:t>
-            </w:r>
-            <w:r>
-              <w:rPr>
-                <w:rFonts w:ascii="Arial" w:hAnsi="Arial" w:cs="Arial"/>
-                <w:noProof/>
-                <w:sz w:val="20"/>
-              </w:rPr>
-              <w:t> </w:t>
-            </w:r>
-            <w:r>
-              <w:rPr>
-                <w:rFonts w:ascii="Arial" w:hAnsi="Arial" w:cs="Arial"/>
-                <w:noProof/>
-                <w:sz w:val="20"/>
-              </w:rPr>
-              <w:t> </w:t>
-            </w:r>
-            <w:r>
-              <w:rPr>
-                <w:rFonts w:ascii="Arial" w:hAnsi="Arial" w:cs="Arial"/>
-                <w:sz w:val="20"/>
-              </w:rPr>
-              <w:fldChar w:fldCharType="end"/>
-            </w:r>
-            <w:bookmarkEnd w:id="3"/>
+            <w:r>
+              <w:rPr>
+                <w:rFonts w:ascii="Arial" w:hAnsi="Arial" w:cs="Arial"/>
+                <w:sz w:val="20"/>
+              </w:rPr>
+              <w:t>{{</w:t>
+            </w:r>
+            <w:proofErr w:type="spellStart"/>
+            <w:r>
+              <w:rPr>
+                <w:rFonts w:ascii="Arial" w:hAnsi="Arial" w:cs="Arial"/>
+                <w:sz w:val="20"/>
+              </w:rPr>
+              <w:t>hearing_date</w:t>
+            </w:r>
+            <w:proofErr w:type="spellEnd"/>
+            <w:r>
+              <w:rPr>
+                <w:rFonts w:ascii="Arial" w:hAnsi="Arial" w:cs="Arial"/>
+                <w:sz w:val="20"/>
+              </w:rPr>
+              <w:t>}}</w:t>
+            </w:r>
           </w:p>
         </w:tc>
       </w:tr>
@@ -4610,27 +5297,75 @@
                 <w:rFonts w:ascii="Arial" w:hAnsi="Arial" w:cs="Arial"/>
                 <w:sz w:val="20"/>
               </w:rPr>
-              <w:tab/>
-            </w:r>
-            <w:r>
-              <w:rPr>
-                <w:rFonts w:ascii="Arial" w:hAnsi="Arial" w:cs="Arial"/>
-                <w:sz w:val="20"/>
-              </w:rPr>
-              <w:t xml:space="preserve"> </w:t>
-            </w:r>
-          </w:p>
-          <w:p>
-            <w:pPr>
-              <w:tabs>
-                <w:tab w:val="left" w:pos="1027"/>
-              </w:tabs>
-              <w:spacing w:before="60" w:after="60"/>
-              <w:rPr>
-                <w:rFonts w:ascii="Arial" w:hAnsi="Arial" w:cs="Arial"/>
-                <w:sz w:val="20"/>
-              </w:rPr>
-            </w:pPr>
+              <w:t xml:space="preserve">: </w:t>
+            </w:r>
+            <w:r>
+              <w:rPr>
+                <w:rFonts w:ascii="Arial" w:hAnsi="Arial" w:cs="Arial"/>
+                <w:sz w:val="20"/>
+              </w:rPr>
+              <w:t>{</w:t>
+            </w:r>
+            <w:r>
+              <w:rPr>
+                <w:rFonts w:ascii="Arial" w:hAnsi="Arial" w:cs="Arial"/>
+                <w:sz w:val="20"/>
+              </w:rPr>
+              <w:t>{</w:t>
+            </w:r>
+            <w:proofErr w:type="spellStart"/>
+            <w:r>
+              <w:rPr>
+                <w:rFonts w:ascii="Arial" w:hAnsi="Arial" w:cs="Arial"/>
+                <w:sz w:val="20"/>
+              </w:rPr>
+              <w:t>R</w:t>
+            </w:r>
+            <w:r>
+              <w:rPr>
+                <w:rFonts w:ascii="Arial" w:hAnsi="Arial" w:cs="Arial"/>
+                <w:sz w:val="20"/>
+              </w:rPr>
+              <w:t>SPCA_sittinglocation</w:t>
+            </w:r>
+            <w:proofErr w:type="spellEnd"/>
+            <w:r>
+              <w:rPr>
+                <w:rFonts w:ascii="Arial" w:hAnsi="Arial" w:cs="Arial"/>
+                <w:sz w:val="20"/>
+              </w:rPr>
+              <w:t>[</w:t>
+            </w:r>
+            <w:proofErr w:type="spellStart"/>
+            <w:r>
+              <w:rPr>
+                <w:rFonts w:ascii="Arial" w:hAnsi="Arial" w:cs="Arial"/>
+                <w:sz w:val="20"/>
+              </w:rPr>
+              <w:t>offence_location</w:t>
+            </w:r>
+            <w:proofErr w:type="spellEnd"/>
+            <w:r>
+              <w:rPr>
+                <w:rFonts w:ascii="Arial" w:hAnsi="Arial" w:cs="Arial"/>
+                <w:sz w:val="20"/>
+              </w:rPr>
+              <w:t>].item('address')</w:t>
+            </w:r>
+            <w:r>
+              <w:rPr>
+                <w:rFonts w:ascii="Arial" w:hAnsi="Arial" w:cs="Arial"/>
+                <w:sz w:val="20"/>
+              </w:rPr>
+              <w:t>}</w:t>
+            </w:r>
+            <w:r>
+              <w:rPr>
+                <w:rFonts w:ascii="Arial" w:hAnsi="Arial" w:cs="Arial"/>
+                <w:sz w:val="20"/>
+              </w:rPr>
+              <w:t>}</w:t>
+            </w:r>
           </w:p>
         </w:tc>
         <w:tc>
@@ -4669,92 +5404,31 @@
               </w:rPr>
               <w:tab/>
             </w:r>
-            <w:bookmarkStart w:id="4" w:name="Text22"/>
-            <w:r>
-              <w:rPr>
-                <w:rFonts w:ascii="Arial" w:hAnsi="Arial" w:cs="Arial"/>
-                <w:sz w:val="20"/>
-              </w:rPr>
-              <w:fldChar w:fldCharType="begin">
-                <w:ffData>
-                  <w:name w:val="Text22"/>
-                  <w:enabled/>
-                  <w:calcOnExit w:val="0"/>
-                  <w:textInput>
-                    <w:type w:val="number"/>
-                    <w:maxLength w:val="20"/>
-                  </w:textInput>
-                </w:ffData>
-              </w:fldChar>
-            </w:r>
-            <w:r>
-              <w:rPr>
-                <w:rFonts w:ascii="Arial" w:hAnsi="Arial" w:cs="Arial"/>
-                <w:sz w:val="20"/>
-              </w:rPr>
-              <w:instrText xml:space="preserve"> FORMTEXT </w:instrText>
-            </w:r>
-            <w:r>
-              <w:rPr>
-                <w:rFonts w:ascii="Arial" w:hAnsi="Arial" w:cs="Arial"/>
-                <w:sz w:val="20"/>
-              </w:rPr>
-            </w:r>
-            <w:r>
-              <w:rPr>
-                <w:rFonts w:ascii="Arial" w:hAnsi="Arial" w:cs="Arial"/>
-                <w:sz w:val="20"/>
-              </w:rPr>
-              <w:fldChar w:fldCharType="separate"/>
-            </w:r>
-            <w:r>
-              <w:rPr>
-                <w:rFonts w:ascii="Arial" w:hAnsi="Arial" w:cs="Arial"/>
-                <w:noProof/>
-                <w:sz w:val="20"/>
-              </w:rPr>
-              <w:t> </w:t>
-            </w:r>
-            <w:r>
-              <w:rPr>
-                <w:rFonts w:ascii="Arial" w:hAnsi="Arial" w:cs="Arial"/>
-                <w:noProof/>
-                <w:sz w:val="20"/>
-              </w:rPr>
-              <w:t> </w:t>
-            </w:r>
-            <w:r>
-              <w:rPr>
-                <w:rFonts w:ascii="Arial" w:hAnsi="Arial" w:cs="Arial"/>
-                <w:noProof/>
-                <w:sz w:val="20"/>
-              </w:rPr>
-              <w:t> </w:t>
-            </w:r>
-            <w:r>
-              <w:rPr>
-                <w:rFonts w:ascii="Arial" w:hAnsi="Arial" w:cs="Arial"/>
-                <w:noProof/>
-                <w:sz w:val="20"/>
-              </w:rPr>
-              <w:t> </w:t>
-            </w:r>
-            <w:r>
-              <w:rPr>
-                <w:rFonts w:ascii="Arial" w:hAnsi="Arial" w:cs="Arial"/>
-                <w:noProof/>
-                <w:sz w:val="20"/>
-              </w:rPr>
-              <w:t> </w:t>
-            </w:r>
-            <w:r>
-              <w:rPr>
-                <w:rFonts w:ascii="Arial" w:hAnsi="Arial" w:cs="Arial"/>
-                <w:sz w:val="20"/>
-              </w:rPr>
-              <w:fldChar w:fldCharType="end"/>
-            </w:r>
-            <w:bookmarkEnd w:id="4"/>
+            <w:bookmarkStart w:id="3" w:name="Text22"/>
+            <w:r>
+              <w:rPr>
+                <w:rFonts w:ascii="Arial" w:hAnsi="Arial" w:cs="Arial"/>
+                <w:sz w:val="20"/>
+              </w:rPr>
+              <w:t>{{</w:t>
+            </w:r>
+            <w:bookmarkEnd w:id="3"/>
+            <w:proofErr w:type="spellStart"/>
+            <w:r>
+              <w:rPr>
+                <w:rFonts w:ascii="Arial" w:hAnsi="Arial" w:cs="Arial"/>
+                <w:sz w:val="20"/>
+              </w:rPr>
+              <w:t>hearing_time</w:t>
+            </w:r>
+            <w:proofErr w:type="spellEnd"/>
+            <w:r>
+              <w:rPr>
+                <w:rFonts w:ascii="Arial" w:hAnsi="Arial" w:cs="Arial"/>
+                <w:sz w:val="20"/>
+              </w:rPr>
+              <w:t>}}</w:t>
+            </w:r>
             <w:r>
               <w:rPr>
                 <w:rFonts w:ascii="Arial" w:hAnsi="Arial" w:cs="Arial"/>
@@ -4828,6 +5502,87 @@
                 <w:rFonts w:ascii="Arial" w:hAnsi="Arial" w:cs="Arial"/>
                 <w:sz w:val="20"/>
               </w:rPr>
+              <w:t xml:space="preserve">: </w:t>
+            </w:r>
+            <w:r>
+              <w:rPr>
+                <w:rFonts w:ascii="Arial" w:hAnsi="Arial" w:cs="Arial"/>
+                <w:sz w:val="20"/>
+              </w:rPr>
+              <w:t>{</w:t>
+            </w:r>
+            <w:r>
+              <w:rPr>
+                <w:rFonts w:ascii="Arial" w:hAnsi="Arial" w:cs="Arial"/>
+                <w:sz w:val="20"/>
+              </w:rPr>
+              <w:t>{</w:t>
+            </w:r>
+            <w:proofErr w:type="spellStart"/>
+            <w:r>
+              <w:rPr>
+                <w:rFonts w:ascii="Arial" w:hAnsi="Arial" w:cs="Arial"/>
+                <w:sz w:val="20"/>
+              </w:rPr>
+              <w:t>RSPCA_sittinglocation</w:t>
+            </w:r>
+            <w:proofErr w:type="spellEnd"/>
+            <w:r>
+              <w:rPr>
+                <w:rFonts w:ascii="Arial" w:hAnsi="Arial" w:cs="Arial"/>
+                <w:sz w:val="20"/>
+              </w:rPr>
+              <w:t>[</w:t>
+            </w:r>
+            <w:proofErr w:type="spellStart"/>
+            <w:r>
+              <w:rPr>
+                <w:rFonts w:ascii="Arial" w:hAnsi="Arial" w:cs="Arial"/>
+                <w:sz w:val="20"/>
+              </w:rPr>
+              <w:t>offence_location</w:t>
+            </w:r>
+            <w:proofErr w:type="spellEnd"/>
+            <w:r>
+              <w:rPr>
+                <w:rFonts w:ascii="Arial" w:hAnsi="Arial" w:cs="Arial"/>
+                <w:sz w:val="20"/>
+              </w:rPr>
+              <w:t>].item('</w:t>
+            </w:r>
+            <w:r>
+              <w:rPr>
+                <w:rFonts w:ascii="Arial" w:hAnsi="Arial" w:cs="Arial"/>
+                <w:sz w:val="20"/>
+              </w:rPr>
+              <w:t>phone</w:t>
+            </w:r>
+            <w:r>
+              <w:rPr>
+                <w:rFonts w:ascii="Arial" w:hAnsi="Arial" w:cs="Arial"/>
+                <w:sz w:val="20"/>
+              </w:rPr>
+              <w:t>')</w:t>
+            </w:r>
+            <w:r>
+              <w:rPr>
+                <w:rFonts w:ascii="Arial" w:hAnsi="Arial" w:cs="Arial"/>
+                <w:sz w:val="20"/>
+              </w:rPr>
+              <w:t>}</w:t>
+            </w:r>
+            <w:r>
+              <w:rPr>
+                <w:rFonts w:ascii="Arial" w:hAnsi="Arial" w:cs="Arial"/>
+                <w:sz w:val="20"/>
+              </w:rPr>
+              <w:t>}</w:t>
+            </w:r>
+            <w:r>
+              <w:rPr>
+                <w:rFonts w:ascii="Arial" w:hAnsi="Arial" w:cs="Arial"/>
+                <w:sz w:val="20"/>
+              </w:rPr>
               <w:tab/>
             </w:r>
           </w:p>
@@ -4860,6 +5615,87 @@
                 <w:sz w:val="20"/>
               </w:rPr>
               <w:t>Facsimile</w:t>
+            </w:r>
+            <w:r>
+              <w:rPr>
+                <w:rFonts w:ascii="Arial" w:hAnsi="Arial" w:cs="Arial"/>
+                <w:sz w:val="20"/>
+              </w:rPr>
+              <w:t xml:space="preserve">: </w:t>
+            </w:r>
+            <w:r>
+              <w:rPr>
+                <w:rFonts w:ascii="Arial" w:hAnsi="Arial" w:cs="Arial"/>
+                <w:sz w:val="20"/>
+              </w:rPr>
+              <w:t>{</w:t>
+            </w:r>
+            <w:r>
+              <w:rPr>
+                <w:rFonts w:ascii="Arial" w:hAnsi="Arial" w:cs="Arial"/>
+                <w:sz w:val="20"/>
+              </w:rPr>
+              <w:t>{</w:t>
+            </w:r>
+            <w:proofErr w:type="spellStart"/>
+            <w:r>
+              <w:rPr>
+                <w:rFonts w:ascii="Arial" w:hAnsi="Arial" w:cs="Arial"/>
+                <w:sz w:val="20"/>
+              </w:rPr>
+              <w:t>RSPCA_sittinglocation</w:t>
+            </w:r>
+            <w:proofErr w:type="spellEnd"/>
+            <w:r>
+              <w:rPr>
+                <w:rFonts w:ascii="Arial" w:hAnsi="Arial" w:cs="Arial"/>
+                <w:sz w:val="20"/>
+              </w:rPr>
+              <w:t>[</w:t>
+            </w:r>
+            <w:proofErr w:type="spellStart"/>
+            <w:r>
+              <w:rPr>
+                <w:rFonts w:ascii="Arial" w:hAnsi="Arial" w:cs="Arial"/>
+                <w:sz w:val="20"/>
+              </w:rPr>
+              <w:t>offence_location</w:t>
+            </w:r>
+            <w:proofErr w:type="spellEnd"/>
+            <w:r>
+              <w:rPr>
+                <w:rFonts w:ascii="Arial" w:hAnsi="Arial" w:cs="Arial"/>
+                <w:sz w:val="20"/>
+              </w:rPr>
+              <w:t>].item('</w:t>
+            </w:r>
+            <w:r>
+              <w:rPr>
+                <w:rFonts w:ascii="Arial" w:hAnsi="Arial" w:cs="Arial"/>
+                <w:sz w:val="20"/>
+              </w:rPr>
+              <w:t>facsimile</w:t>
+            </w:r>
+            <w:r>
+              <w:rPr>
+                <w:rFonts w:ascii="Arial" w:hAnsi="Arial" w:cs="Arial"/>
+                <w:sz w:val="20"/>
+              </w:rPr>
+              <w:t>')</w:t>
+            </w:r>
+            <w:r>
+              <w:rPr>
+                <w:rFonts w:ascii="Arial" w:hAnsi="Arial" w:cs="Arial"/>
+                <w:sz w:val="20"/>
+              </w:rPr>
+              <w:t>}</w:t>
+            </w:r>
+            <w:r>
+              <w:rPr>
+                <w:rFonts w:ascii="Arial" w:hAnsi="Arial" w:cs="Arial"/>
+                <w:sz w:val="20"/>
+              </w:rPr>
+              <w:t>}</w:t>
             </w:r>
             <w:r>
               <w:rPr>
@@ -4893,12 +5729,103 @@
                 <w:sz w:val="20"/>
               </w:rPr>
             </w:pPr>
-            <w:r>
-              <w:rPr>
-                <w:rFonts w:ascii="Arial" w:hAnsi="Arial" w:cs="Arial"/>
-                <w:sz w:val="20"/>
-              </w:rPr>
-              <w:t>Email Address</w:t>
+            <w:proofErr w:type="spellStart"/>
+            <w:r>
+              <w:rPr>
+                <w:rFonts w:ascii="Arial" w:hAnsi="Arial" w:cs="Arial"/>
+                <w:sz w:val="20"/>
+              </w:rPr>
+              <w:t>Email</w:t>
+            </w:r>
+            <w:r>
+              <w:rPr>
+                <w:rFonts w:ascii="Arial" w:hAnsi="Arial" w:cs="Arial"/>
+                <w:color w:val="FFFFFF" w:themeColor="background1"/>
+                <w:sz w:val="20"/>
+              </w:rPr>
+              <w:t>_</w:t>
+            </w:r>
+            <w:r>
+              <w:rPr>
+                <w:rFonts w:ascii="Arial" w:hAnsi="Arial" w:cs="Arial"/>
+                <w:sz w:val="20"/>
+              </w:rPr>
+              <w:t>Address</w:t>
+            </w:r>
+            <w:proofErr w:type="spellEnd"/>
+            <w:r>
+              <w:rPr>
+                <w:rFonts w:ascii="Arial" w:hAnsi="Arial" w:cs="Arial"/>
+                <w:sz w:val="20"/>
+              </w:rPr>
+              <w:t xml:space="preserve">: </w:t>
+            </w:r>
+            <w:r>
+              <w:rPr>
+                <w:rFonts w:ascii="Arial" w:hAnsi="Arial" w:cs="Arial"/>
+                <w:sz w:val="20"/>
+              </w:rPr>
+              <w:t>{</w:t>
+            </w:r>
+            <w:r>
+              <w:rPr>
+                <w:rFonts w:ascii="Arial" w:hAnsi="Arial" w:cs="Arial"/>
+                <w:sz w:val="20"/>
+              </w:rPr>
+              <w:t>{</w:t>
+            </w:r>
+            <w:proofErr w:type="spellStart"/>
+            <w:r>
+              <w:rPr>
+                <w:rFonts w:ascii="Arial" w:hAnsi="Arial" w:cs="Arial"/>
+                <w:sz w:val="20"/>
+              </w:rPr>
+              <w:t>RSPCA_sittinglocation</w:t>
+            </w:r>
+            <w:proofErr w:type="spellEnd"/>
+            <w:r>
+              <w:rPr>
+                <w:rFonts w:ascii="Arial" w:hAnsi="Arial" w:cs="Arial"/>
+                <w:sz w:val="20"/>
+              </w:rPr>
+              <w:t>[</w:t>
+            </w:r>
+            <w:proofErr w:type="spellStart"/>
+            <w:r>
+              <w:rPr>
+                <w:rFonts w:ascii="Arial" w:hAnsi="Arial" w:cs="Arial"/>
+                <w:sz w:val="20"/>
+              </w:rPr>
+              <w:t>offence_location</w:t>
+            </w:r>
+            <w:proofErr w:type="spellEnd"/>
+            <w:r>
+              <w:rPr>
+                <w:rFonts w:ascii="Arial" w:hAnsi="Arial" w:cs="Arial"/>
+                <w:sz w:val="20"/>
+              </w:rPr>
+              <w:t>].item('email')</w:t>
+            </w:r>
+            <w:r>
+              <w:rPr>
+                <w:rFonts w:ascii="Arial" w:hAnsi="Arial" w:cs="Arial"/>
+                <w:sz w:val="20"/>
+              </w:rPr>
+              <w:t>}</w:t>
+            </w:r>
+            <w:r>
+              <w:rPr>
+                <w:rFonts w:ascii="Arial" w:hAnsi="Arial" w:cs="Arial"/>
+                <w:sz w:val="20"/>
+              </w:rPr>
+              <w:t>}</w:t>
+            </w:r>
+            <w:r>
+              <w:rPr>
+                <w:rFonts w:ascii="Arial" w:hAnsi="Arial" w:cs="Arial"/>
+                <w:sz w:val="20"/>
+              </w:rPr>
+              <w:tab/>
             </w:r>
             <w:r>
               <w:rPr>
@@ -5098,12 +6025,6 @@
         </w:tc>
       </w:tr>
     </w:tbl>
-    <w:p/>
-    <w:p>
-      <w:r>
-        <w:br w:type="page"/>
-      </w:r>
-    </w:p>
     <w:p/>
     <w:tbl>
       <w:tblPr>
@@ -5144,6 +6065,9 @@
               </w:rPr>
             </w:pPr>
             <w:r>
+              <w:br w:type="page"/>
+            </w:r>
+            <w:r>
               <w:rPr>
                 <w:rFonts w:ascii="Arial" w:hAnsi="Arial" w:cs="Arial"/>
                 <w:b/>
@@ -5203,7 +6127,7 @@
               </w:rPr>
               <w:tab/>
             </w:r>
-            <w:bookmarkStart w:id="5" w:name="Text26"/>
+            <w:bookmarkStart w:id="4" w:name="Text26"/>
             <w:r>
               <w:rPr>
                 <w:rFonts w:ascii="Arial" w:hAnsi="Arial" w:cs="Arial"/>
@@ -5285,7 +6209,7 @@
               </w:rPr>
               <w:fldChar w:fldCharType="end"/>
             </w:r>
-            <w:bookmarkEnd w:id="5"/>
+            <w:bookmarkEnd w:id="4"/>
           </w:p>
         </w:tc>
       </w:tr>
@@ -5337,7 +6261,7 @@
               </w:rPr>
               <w:tab/>
             </w:r>
-            <w:bookmarkStart w:id="6" w:name="Text27"/>
+            <w:bookmarkStart w:id="5" w:name="Text27"/>
             <w:r>
               <w:rPr>
                 <w:rFonts w:ascii="Arial" w:hAnsi="Arial" w:cs="Arial"/>
@@ -5419,7 +6343,7 @@
               </w:rPr>
               <w:fldChar w:fldCharType="end"/>
             </w:r>
-            <w:bookmarkEnd w:id="6"/>
+            <w:bookmarkEnd w:id="5"/>
           </w:p>
         </w:tc>
       </w:tr>
@@ -5457,7 +6381,7 @@
               </w:rPr>
               <w:tab/>
             </w:r>
-            <w:bookmarkStart w:id="7" w:name="Text28"/>
+            <w:bookmarkStart w:id="6" w:name="Text28"/>
             <w:r>
               <w:rPr>
                 <w:rFonts w:ascii="Arial" w:hAnsi="Arial" w:cs="Arial"/>
@@ -5539,7 +6463,7 @@
               </w:rPr>
               <w:fldChar w:fldCharType="end"/>
             </w:r>
-            <w:bookmarkEnd w:id="7"/>
+            <w:bookmarkEnd w:id="6"/>
           </w:p>
         </w:tc>
       </w:tr>
@@ -5578,7 +6502,7 @@
               </w:rPr>
               <w:tab/>
             </w:r>
-            <w:bookmarkStart w:id="8" w:name="Text29"/>
+            <w:bookmarkStart w:id="7" w:name="Text29"/>
             <w:r>
               <w:rPr>
                 <w:rFonts w:ascii="Arial" w:hAnsi="Arial" w:cs="Arial"/>
@@ -5660,7 +6584,7 @@
               </w:rPr>
               <w:fldChar w:fldCharType="end"/>
             </w:r>
-            <w:bookmarkEnd w:id="8"/>
+            <w:bookmarkEnd w:id="7"/>
           </w:p>
         </w:tc>
       </w:tr>
@@ -5698,7 +6622,7 @@
               </w:rPr>
               <w:tab/>
             </w:r>
-            <w:bookmarkStart w:id="9" w:name="Text30"/>
+            <w:bookmarkStart w:id="8" w:name="Text30"/>
             <w:r>
               <w:rPr>
                 <w:rFonts w:ascii="Arial" w:hAnsi="Arial" w:cs="Arial"/>
@@ -5780,7 +6704,7 @@
               </w:rPr>
               <w:fldChar w:fldCharType="end"/>
             </w:r>
-            <w:bookmarkEnd w:id="9"/>
+            <w:bookmarkEnd w:id="8"/>
           </w:p>
         </w:tc>
       </w:tr>
@@ -5821,7 +6745,7 @@
               </w:rPr>
               <w:tab/>
             </w:r>
-            <w:bookmarkStart w:id="10" w:name="Text31"/>
+            <w:bookmarkStart w:id="9" w:name="Text31"/>
             <w:r>
               <w:rPr>
                 <w:rFonts w:ascii="Arial" w:hAnsi="Arial" w:cs="Arial"/>
@@ -5903,7 +6827,7 @@
               </w:rPr>
               <w:fldChar w:fldCharType="end"/>
             </w:r>
-            <w:bookmarkEnd w:id="10"/>
+            <w:bookmarkEnd w:id="9"/>
             <w:r>
               <w:rPr>
                 <w:rFonts w:ascii="Arial" w:hAnsi="Arial" w:cs="Arial"/>
@@ -5919,7 +6843,7 @@
               </w:rPr>
               <w:tab/>
             </w:r>
-            <w:bookmarkStart w:id="11" w:name="Text32"/>
+            <w:bookmarkStart w:id="10" w:name="Text32"/>
             <w:r>
               <w:rPr>
                 <w:rFonts w:ascii="Arial" w:hAnsi="Arial" w:cs="Arial"/>
@@ -6001,7 +6925,7 @@
               </w:rPr>
               <w:fldChar w:fldCharType="end"/>
             </w:r>
-            <w:bookmarkEnd w:id="11"/>
+            <w:bookmarkEnd w:id="10"/>
             <w:r>
               <w:rPr>
                 <w:rFonts w:ascii="Arial" w:hAnsi="Arial" w:cs="Arial"/>
@@ -6067,7 +6991,7 @@
                 </w:ffData>
               </w:fldChar>
             </w:r>
-            <w:bookmarkStart w:id="12" w:name="Check7"/>
+            <w:bookmarkStart w:id="11" w:name="Check7"/>
             <w:r>
               <w:rPr>
                 <w:rFonts w:ascii="Arial" w:hAnsi="Arial" w:cs="Arial"/>
@@ -6095,7 +7019,7 @@
               </w:rPr>
               <w:fldChar w:fldCharType="end"/>
             </w:r>
-            <w:bookmarkEnd w:id="12"/>
+            <w:bookmarkEnd w:id="11"/>
             <w:r>
               <w:rPr>
                 <w:rFonts w:ascii="Arial" w:hAnsi="Arial" w:cs="Arial"/>
@@ -6137,7 +7061,7 @@
                 </w:ffData>
               </w:fldChar>
             </w:r>
-            <w:bookmarkStart w:id="13" w:name="Check8"/>
+            <w:bookmarkStart w:id="12" w:name="Check8"/>
             <w:r>
               <w:rPr>
                 <w:rFonts w:ascii="Arial" w:hAnsi="Arial" w:cs="Arial"/>
@@ -6165,7 +7089,7 @@
               </w:rPr>
               <w:fldChar w:fldCharType="end"/>
             </w:r>
-            <w:bookmarkEnd w:id="13"/>
+            <w:bookmarkEnd w:id="12"/>
             <w:r>
               <w:rPr>
                 <w:rFonts w:ascii="Arial" w:hAnsi="Arial" w:cs="Arial"/>
@@ -6207,7 +7131,7 @@
                 </w:ffData>
               </w:fldChar>
             </w:r>
-            <w:bookmarkStart w:id="14" w:name="Check9"/>
+            <w:bookmarkStart w:id="13" w:name="Check9"/>
             <w:r>
               <w:rPr>
                 <w:rFonts w:ascii="Arial" w:hAnsi="Arial" w:cs="Arial"/>
@@ -6235,7 +7159,7 @@
               </w:rPr>
               <w:fldChar w:fldCharType="end"/>
             </w:r>
-            <w:bookmarkEnd w:id="14"/>
+            <w:bookmarkEnd w:id="13"/>
             <w:r>
               <w:rPr>
                 <w:rFonts w:ascii="Arial" w:hAnsi="Arial" w:cs="Arial"/>
@@ -6277,7 +7201,7 @@
                 </w:ffData>
               </w:fldChar>
             </w:r>
-            <w:bookmarkStart w:id="15" w:name="Check10"/>
+            <w:bookmarkStart w:id="14" w:name="Check10"/>
             <w:r>
               <w:rPr>
                 <w:rFonts w:ascii="Arial" w:hAnsi="Arial" w:cs="Arial"/>
@@ -6305,7 +7229,7 @@
               </w:rPr>
               <w:fldChar w:fldCharType="end"/>
             </w:r>
-            <w:bookmarkEnd w:id="15"/>
+            <w:bookmarkEnd w:id="14"/>
             <w:r>
               <w:rPr>
                 <w:rFonts w:ascii="Arial" w:hAnsi="Arial" w:cs="Arial"/>
@@ -6341,7 +7265,7 @@
                 </w:ffData>
               </w:fldChar>
             </w:r>
-            <w:bookmarkStart w:id="16" w:name="Text37"/>
+            <w:bookmarkStart w:id="15" w:name="Text37"/>
             <w:r>
               <w:rPr>
                 <w:rFonts w:ascii="Arial" w:hAnsi="Arial" w:cs="Arial"/>
@@ -6409,7 +7333,7 @@
               </w:rPr>
               <w:fldChar w:fldCharType="end"/>
             </w:r>
-            <w:bookmarkEnd w:id="16"/>
+            <w:bookmarkEnd w:id="15"/>
           </w:p>
           <w:p>
             <w:pPr>
@@ -6497,7 +7421,7 @@
               </w:rPr>
               <w:t xml:space="preserve"> </w:t>
             </w:r>
-            <w:bookmarkStart w:id="17" w:name="Text33"/>
+            <w:bookmarkStart w:id="16" w:name="Text33"/>
             <w:r>
               <w:rPr>
                 <w:rFonts w:ascii="Arial" w:hAnsi="Arial" w:cs="Arial"/>
@@ -6579,7 +7503,7 @@
               </w:rPr>
               <w:fldChar w:fldCharType="end"/>
             </w:r>
-            <w:bookmarkEnd w:id="17"/>
+            <w:bookmarkEnd w:id="16"/>
             <w:r>
               <w:rPr>
                 <w:rFonts w:ascii="Arial" w:hAnsi="Arial" w:cs="Arial"/>
@@ -6595,7 +7519,7 @@
               </w:rPr>
               <w:t xml:space="preserve"> </w:t>
             </w:r>
-            <w:bookmarkStart w:id="18" w:name="Text34"/>
+            <w:bookmarkStart w:id="17" w:name="Text34"/>
             <w:r>
               <w:rPr>
                 <w:rFonts w:ascii="Arial" w:hAnsi="Arial" w:cs="Arial"/>
@@ -6677,7 +7601,7 @@
               </w:rPr>
               <w:fldChar w:fldCharType="end"/>
             </w:r>
-            <w:bookmarkEnd w:id="18"/>
+            <w:bookmarkEnd w:id="17"/>
             <w:r>
               <w:rPr>
                 <w:rFonts w:ascii="Arial" w:hAnsi="Arial" w:cs="Arial"/>
@@ -6686,7 +7610,7 @@
               <w:tab/>
               <w:t>20</w:t>
             </w:r>
-            <w:bookmarkStart w:id="19" w:name="Text35"/>
+            <w:bookmarkStart w:id="18" w:name="Text35"/>
             <w:r>
               <w:rPr>
                 <w:rFonts w:ascii="Arial" w:hAnsi="Arial" w:cs="Arial"/>
@@ -6768,7 +7692,7 @@
               </w:rPr>
               <w:fldChar w:fldCharType="end"/>
             </w:r>
-            <w:bookmarkEnd w:id="19"/>
+            <w:bookmarkEnd w:id="18"/>
             <w:r>
               <w:rPr>
                 <w:rFonts w:ascii="Arial" w:hAnsi="Arial" w:cs="Arial"/>
@@ -9970,19 +10894,6 @@
 </file>
 
 <file path=customXml/item2.xml><?xml version="1.0" encoding="utf-8"?>
-<b:Sources xmlns:b="http://schemas.openxmlformats.org/officeDocument/2006/bibliography" xmlns="http://schemas.openxmlformats.org/officeDocument/2006/bibliography" SelectedStyle="\APA.XSL" StyleName="APA Fifth Edition"/>
-</file>
-
-<file path=customXml/item3.xml><?xml version="1.0" encoding="utf-8"?>
-<?mso-contentType ?>
-<FormTemplates xmlns="http://schemas.microsoft.com/sharepoint/v3/contenttype/forms">
-  <Display>DocumentLibraryForm</Display>
-  <Edit>DocumentLibraryForm</Edit>
-  <New>DocumentLibraryForm</New>
-</FormTemplates>
-</file>
-
-<file path=customXml/item4.xml><?xml version="1.0" encoding="utf-8"?>
 <ct:contentTypeSchema xmlns:ct="http://schemas.microsoft.com/office/2006/metadata/contentType" xmlns:ma="http://schemas.microsoft.com/office/2006/metadata/properties/metaAttributes" ct:_="" ma:_="" ma:contentTypeName="Document" ma:contentTypeID="0x010100A75CB92040FF544A96B3C731EA010023" ma:contentTypeVersion="8" ma:contentTypeDescription="Create a new document." ma:contentTypeScope="" ma:versionID="adbd79010f74c573e8bad50a56742833">
   <xsd:schema xmlns:xsd="http://www.w3.org/2001/XMLSchema" xmlns:xs="http://www.w3.org/2001/XMLSchema" xmlns:p="http://schemas.microsoft.com/office/2006/metadata/properties" xmlns:ns2="bc1daaa4-4f48-4a86-812b-e046c91a6a19" targetNamespace="http://schemas.microsoft.com/office/2006/metadata/properties" ma:root="true" ma:fieldsID="153abd6fb39459bb353ae5420d2033d5" ns2:_="">
     <xsd:import namespace="bc1daaa4-4f48-4a86-812b-e046c91a6a19"/>
@@ -10154,6 +11065,19 @@
 </ct:contentTypeSchema>
 </file>
 
+<file path=customXml/item3.xml><?xml version="1.0" encoding="utf-8"?>
+<?mso-contentType ?>
+<FormTemplates xmlns="http://schemas.microsoft.com/sharepoint/v3/contenttype/forms">
+  <Display>DocumentLibraryForm</Display>
+  <Edit>DocumentLibraryForm</Edit>
+  <New>DocumentLibraryForm</New>
+</FormTemplates>
+</file>
+
+<file path=customXml/item4.xml><?xml version="1.0" encoding="utf-8"?>
+<b:Sources xmlns:b="http://schemas.openxmlformats.org/officeDocument/2006/bibliography" xmlns="http://schemas.openxmlformats.org/officeDocument/2006/bibliography" SelectedStyle="\APA.XSL" StyleName="APA Fifth Edition"/>
+</file>
+
 <file path=customXml/itemProps1.xml><?xml version="1.0" encoding="utf-8"?>
 <ds:datastoreItem xmlns:ds="http://schemas.openxmlformats.org/officeDocument/2006/customXml" ds:itemID="{3E204284-42D3-45B4-A498-CD829B010DA4}">
   <ds:schemaRefs>
@@ -10164,22 +11088,6 @@
 </file>
 
 <file path=customXml/itemProps2.xml><?xml version="1.0" encoding="utf-8"?>
-<ds:datastoreItem xmlns:ds="http://schemas.openxmlformats.org/officeDocument/2006/customXml" ds:itemID="{F03B00E2-A250-4E62-9108-DAF8D8BDE226}">
-  <ds:schemaRefs>
-    <ds:schemaRef ds:uri="http://schemas.openxmlformats.org/officeDocument/2006/bibliography"/>
-  </ds:schemaRefs>
-</ds:datastoreItem>
-</file>
-
-<file path=customXml/itemProps3.xml><?xml version="1.0" encoding="utf-8"?>
-<ds:datastoreItem xmlns:ds="http://schemas.openxmlformats.org/officeDocument/2006/customXml" ds:itemID="{B9142F60-C9A8-411F-991E-0A9000548E9F}">
-  <ds:schemaRefs>
-    <ds:schemaRef ds:uri="http://schemas.microsoft.com/sharepoint/v3/contenttype/forms"/>
-  </ds:schemaRefs>
-</ds:datastoreItem>
-</file>
-
-<file path=customXml/itemProps4.xml><?xml version="1.0" encoding="utf-8"?>
 <ds:datastoreItem xmlns:ds="http://schemas.openxmlformats.org/officeDocument/2006/customXml" ds:itemID="{25D62D1B-D4C7-497C-B099-A39E9D676C56}">
   <ds:schemaRefs>
     <ds:schemaRef ds:uri="http://schemas.microsoft.com/office/2006/metadata/contentType"/>
@@ -10195,4 +11103,20 @@
     <ds:schemaRef ds:uri="http://schemas.microsoft.com/internal/obd"/>
   </ds:schemaRefs>
 </ds:datastoreItem>
+</file>
+
+<file path=customXml/itemProps3.xml><?xml version="1.0" encoding="utf-8"?>
+<ds:datastoreItem xmlns:ds="http://schemas.openxmlformats.org/officeDocument/2006/customXml" ds:itemID="{B9142F60-C9A8-411F-991E-0A9000548E9F}">
+  <ds:schemaRefs>
+    <ds:schemaRef ds:uri="http://schemas.microsoft.com/sharepoint/v3/contenttype/forms"/>
+  </ds:schemaRefs>
+</ds:datastoreItem>
+</file>
+
+<file path=customXml/itemProps4.xml><?xml version="1.0" encoding="utf-8"?>
+<ds:datastoreItem xmlns:ds="http://schemas.openxmlformats.org/officeDocument/2006/customXml" ds:itemID="{F03B00E2-A250-4E62-9108-DAF8D8BDE226}">
+  <ds:schemaRefs>
+    <ds:schemaRef ds:uri="http://schemas.openxmlformats.org/officeDocument/2006/bibliography"/>
+  </ds:schemaRefs>
+</ds:datastoreItem>
 </file>
</xml_diff>